<commit_message>
Update Technical Screen and add output files
</commit_message>
<xml_diff>
--- a/output/AAPL_chatgpt_summary.docx
+++ b/output/AAPL_chatgpt_summary.docx
@@ -4,16 +4,41 @@
   <w:body>
     <w:p>
       <w:pPr>
-        <w:pStyle w:val="Heading1"/>
         <w:jc w:val="center"/>
       </w:pPr>
       <w:r>
-        <w:rPr>
-          <w:b/>
-          <w:color w:val="000080"/>
-          <w:sz w:val="36"/>
-        </w:rPr>
-        <w:t>AAPL - ChatGPT Analysis</w:t>
+        <w:drawing>
+          <wp:inline xmlns:a="http://schemas.openxmlformats.org/drawingml/2006/main" xmlns:pic="http://schemas.openxmlformats.org/drawingml/2006/picture">
+            <wp:extent cx="3657600" cy="2366682"/>
+            <wp:docPr id="1" name="Picture 1"/>
+            <wp:cNvGraphicFramePr>
+              <a:graphicFrameLocks noChangeAspect="1"/>
+            </wp:cNvGraphicFramePr>
+            <a:graphic>
+              <a:graphicData uri="http://schemas.openxmlformats.org/drawingml/2006/picture">
+                <pic:pic>
+                  <pic:nvPicPr>
+                    <pic:cNvPr id="0" name="company_logo.png"/>
+                    <pic:cNvPicPr/>
+                  </pic:nvPicPr>
+                  <pic:blipFill>
+                    <a:blip r:embed="rId9"/>
+                    <a:stretch>
+                      <a:fillRect/>
+                    </a:stretch>
+                  </pic:blipFill>
+                  <pic:spPr>
+                    <a:xfrm>
+                      <a:off x="0" y="0"/>
+                      <a:ext cx="3657600" cy="2366682"/>
+                    </a:xfrm>
+                    <a:prstGeom prst="rect"/>
+                  </pic:spPr>
+                </pic:pic>
+              </a:graphicData>
+            </a:graphic>
+          </wp:inline>
+        </w:drawing>
       </w:r>
     </w:p>
     <w:p/>
@@ -59,10 +84,9 @@
         <w:rPr>
           <w:b/>
         </w:rPr>
-        <w:t>Analysis Date: 2025-12-01 15:27:33</w:t>
+        <w:t>Analysis Date: 2025-12-15 17:54:51</w:t>
       </w:r>
     </w:p>
-    <w:p/>
     <w:p/>
     <w:p>
       <w:pPr>
@@ -118,10 +142,55 @@
       </w:r>
     </w:p>
     <w:p/>
+    <w:p>
+      <w:r>
+        <w:t>Not generated (--claude-only flag used)</w:t>
+      </w:r>
+    </w:p>
+    <w:p/>
     <w:p/>
     <w:p>
+      <w:pPr>
+        <w:jc w:val="center"/>
+      </w:pPr>
       <w:r>
-        <w:t>Error: Error code: 429 - {'error': {'message': 'Request too large for gpt-4-turbo-preview in organization org-o7OmCOTK4kg2fCf0EIKtZCnT on tokens per min (TPM): Limit 30000, Requested 46761. The input or output tokens must be reduced in order to run successfully. Visit https://platform.openai.com/account/rate-limits to learn more.', 'type': 'tokens', 'param': None, 'code': 'rate_limit_exceeded'}}</w:t>
+        <w:t>__________________________________________________</w:t>
+      </w:r>
+    </w:p>
+    <w:p>
+      <w:pPr>
+        <w:jc w:val="center"/>
+      </w:pPr>
+      <w:r>
+        <w:rPr>
+          <w:b/>
+          <w:sz w:val="24"/>
+        </w:rPr>
+        <w:t>David Quinn</w:t>
+      </w:r>
+    </w:p>
+    <w:p>
+      <w:pPr>
+        <w:jc w:val="center"/>
+      </w:pPr>
+      <w:r>
+        <w:rPr>
+          <w:color w:val="003366"/>
+          <w:sz w:val="20"/>
+        </w:rPr>
+        <w:t>Targeted Equity Consulting Group</w:t>
+      </w:r>
+    </w:p>
+    <w:p>
+      <w:pPr>
+        <w:jc w:val="center"/>
+      </w:pPr>
+      <w:r>
+        <w:rPr>
+          <w:color w:val="646464"/>
+          <w:sz w:val="20"/>
+        </w:rPr>
+        <w:t>daquinn@targetedequityconsulting.com | 617-905-7415</w:t>
       </w:r>
     </w:p>
     <w:sectPr>

</xml_diff>